<commit_message>
Updated after data from Robin
</commit_message>
<xml_diff>
--- a/Omer_studyplan_April2014.docx
+++ b/Omer_studyplan_April2014.docx
@@ -5406,7 +5406,25 @@
                       <w:szCs w:val="16"/>
                       <w:lang w:val="sv-SE"/>
                     </w:rPr>
-                    <w:t>95%</w:t>
+                    <w:t>9</w:t>
+                  </w:r>
+                  <w:r>
+                    <w:rPr>
+                      <w:rFonts w:ascii="Arial" w:hAnsi="Arial" w:cs="Arial"/>
+                      <w:sz w:val="18"/>
+                      <w:szCs w:val="16"/>
+                      <w:lang w:val="sv-SE"/>
+                    </w:rPr>
+                    <w:t>6</w:t>
+                  </w:r>
+                  <w:r>
+                    <w:rPr>
+                      <w:rFonts w:ascii="Arial" w:hAnsi="Arial" w:cs="Arial"/>
+                      <w:sz w:val="18"/>
+                      <w:szCs w:val="16"/>
+                      <w:lang w:val="sv-SE"/>
+                    </w:rPr>
+                    <w:t>%</w:t>
                   </w:r>
                 </w:p>
                 <w:p>
@@ -5426,7 +5444,23 @@
                       <w:szCs w:val="20"/>
                       <w:lang w:val="sv-SE"/>
                     </w:rPr>
-                    <w:t>~3.2 months</w:t>
+                    <w:t>~3.</w:t>
+                  </w:r>
+                  <w:r>
+                    <w:rPr>
+                      <w:sz w:val="18"/>
+                      <w:szCs w:val="20"/>
+                      <w:lang w:val="sv-SE"/>
+                    </w:rPr>
+                    <w:t>34</w:t>
+                  </w:r>
+                  <w:r>
+                    <w:rPr>
+                      <w:sz w:val="18"/>
+                      <w:szCs w:val="20"/>
+                      <w:lang w:val="sv-SE"/>
+                    </w:rPr>
+                    <w:t xml:space="preserve"> months</w:t>
                   </w:r>
                 </w:p>
               </w:tc>
@@ -5454,7 +5488,16 @@
                       <w:szCs w:val="16"/>
                       <w:lang w:val="sv-SE"/>
                     </w:rPr>
-                    <w:t>5% teac</w:t>
+                    <w:t xml:space="preserve">4 </w:t>
+                  </w:r>
+                  <w:r>
+                    <w:rPr>
+                      <w:rFonts w:ascii="Arial" w:hAnsi="Arial" w:cs="Arial"/>
+                      <w:sz w:val="18"/>
+                      <w:szCs w:val="16"/>
+                      <w:lang w:val="sv-SE"/>
+                    </w:rPr>
+                    <w:t>% teac</w:t>
                   </w:r>
                   <w:r>
                     <w:rPr>
@@ -5492,7 +5535,23 @@
                       <w:szCs w:val="20"/>
                       <w:lang w:val="sv-SE"/>
                     </w:rPr>
-                    <w:t>~0.3 months</w:t>
+                    <w:t>~0.</w:t>
+                  </w:r>
+                  <w:r>
+                    <w:rPr>
+                      <w:sz w:val="18"/>
+                      <w:szCs w:val="20"/>
+                      <w:lang w:val="sv-SE"/>
+                    </w:rPr>
+                    <w:t>16</w:t>
+                  </w:r>
+                  <w:r>
+                    <w:rPr>
+                      <w:sz w:val="18"/>
+                      <w:szCs w:val="20"/>
+                      <w:lang w:val="sv-SE"/>
+                    </w:rPr>
+                    <w:t xml:space="preserve"> months</w:t>
                   </w:r>
                 </w:p>
               </w:tc>
@@ -6502,7 +6561,25 @@
                       <w:szCs w:val="16"/>
                       <w:lang w:val="sv-SE"/>
                     </w:rPr>
-                    <w:t>95%</w:t>
+                    <w:t>9</w:t>
+                  </w:r>
+                  <w:r>
+                    <w:rPr>
+                      <w:rFonts w:ascii="Arial" w:hAnsi="Arial" w:cs="Arial"/>
+                      <w:sz w:val="18"/>
+                      <w:szCs w:val="16"/>
+                      <w:lang w:val="sv-SE"/>
+                    </w:rPr>
+                    <w:t>4</w:t>
+                  </w:r>
+                  <w:r>
+                    <w:rPr>
+                      <w:rFonts w:ascii="Arial" w:hAnsi="Arial" w:cs="Arial"/>
+                      <w:sz w:val="18"/>
+                      <w:szCs w:val="16"/>
+                      <w:lang w:val="sv-SE"/>
+                    </w:rPr>
+                    <w:t>%</w:t>
                   </w:r>
                 </w:p>
                 <w:p>
@@ -6522,7 +6599,23 @@
                       <w:szCs w:val="20"/>
                       <w:lang w:val="sv-SE"/>
                     </w:rPr>
-                    <w:t>~3.2 months</w:t>
+                    <w:t>~3.2</w:t>
+                  </w:r>
+                  <w:r>
+                    <w:rPr>
+                      <w:sz w:val="18"/>
+                      <w:szCs w:val="20"/>
+                      <w:lang w:val="sv-SE"/>
+                    </w:rPr>
+                    <w:t>6</w:t>
+                  </w:r>
+                  <w:r>
+                    <w:rPr>
+                      <w:sz w:val="18"/>
+                      <w:szCs w:val="20"/>
+                      <w:lang w:val="sv-SE"/>
+                    </w:rPr>
+                    <w:t xml:space="preserve"> months</w:t>
                   </w:r>
                 </w:p>
               </w:tc>
@@ -6550,7 +6643,16 @@
                       <w:szCs w:val="16"/>
                       <w:lang w:val="sv-SE"/>
                     </w:rPr>
-                    <w:t>5% teaching</w:t>
+                    <w:t>6</w:t>
+                  </w:r>
+                  <w:r>
+                    <w:rPr>
+                      <w:rFonts w:ascii="Arial" w:hAnsi="Arial" w:cs="Arial"/>
+                      <w:sz w:val="18"/>
+                      <w:szCs w:val="16"/>
+                      <w:lang w:val="sv-SE"/>
+                    </w:rPr>
+                    <w:t>% teaching</w:t>
                   </w:r>
                 </w:p>
                 <w:p>
@@ -6570,10 +6672,24 @@
                       <w:szCs w:val="20"/>
                       <w:lang w:val="sv-SE"/>
                     </w:rPr>
-                    <w:t>~0.3 months</w:t>
-                  </w:r>
-                  <w:bookmarkStart w:id="2" w:name="_GoBack"/>
-                  <w:bookmarkEnd w:id="2"/>
+                    <w:t>~0.</w:t>
+                  </w:r>
+                  <w:r>
+                    <w:rPr>
+                      <w:sz w:val="18"/>
+                      <w:szCs w:val="20"/>
+                      <w:lang w:val="sv-SE"/>
+                    </w:rPr>
+                    <w:t>24</w:t>
+                  </w:r>
+                  <w:r>
+                    <w:rPr>
+                      <w:sz w:val="18"/>
+                      <w:szCs w:val="20"/>
+                      <w:lang w:val="sv-SE"/>
+                    </w:rPr>
+                    <w:t xml:space="preserve"> months</w:t>
+                  </w:r>
                 </w:p>
               </w:tc>
               <w:tc>
@@ -7411,8 +7527,10 @@
                       <w:szCs w:val="16"/>
                       <w:lang w:val="sv-SE"/>
                     </w:rPr>
-                    <w:t>23.2</w:t>
-                  </w:r>
+                    <w:t>23.4</w:t>
+                  </w:r>
+                  <w:bookmarkStart w:id="2" w:name="_GoBack"/>
+                  <w:bookmarkEnd w:id="2"/>
                   <w:r>
                     <w:rPr>
                       <w:rFonts w:ascii="Arial" w:hAnsi="Arial" w:cs="Arial"/>
@@ -17568,10 +17686,7 @@
               <w:t xml:space="preserve"> HT-12 and </w:t>
             </w:r>
             <w:r>
-              <w:t>HT-13</w:t>
-            </w:r>
-            <w:r>
-              <w:t>.</w:t>
+              <w:t>HT-13.</w:t>
             </w:r>
           </w:p>
           <w:p/>
@@ -17632,7 +17747,7 @@
             </w:pPr>
             <w:r>
               <w:rPr>
-                <w:lang w:val="en-US"/>
+                <w:lang w:val="sv-SE"/>
               </w:rPr>
               <w:br w:type="page"/>
             </w:r>

</xml_diff>